<commit_message>
update No Title problem
</commit_message>
<xml_diff>
--- a/Doc/设计文档/SCMT系统分析与设计.docx
+++ b/Doc/设计文档/SCMT系统分析与设计.docx
@@ -24,10 +24,10 @@
             <v:path o:extrusionok="f" gradientshapeok="t" o:connecttype="rect"/>
             <o:lock v:ext="edit" aspectratio="t"/>
           </v:shapetype>
-          <v:shape id="_x0000_i1025" type="#_x0000_t75" style="width:107.25pt;height:43.5pt" o:ole="">
+          <v:shape id="_x0000_i1025" type="#_x0000_t75" style="width:107.7pt;height:43.8pt" o:ole="">
             <v:imagedata r:id="rId8" o:title=""/>
           </v:shape>
-          <o:OLEObject Type="Embed" ProgID="图像.文件" ShapeID="_x0000_i1025" DrawAspect="Content" ObjectID="_1581761421" r:id="rId9"/>
+          <o:OLEObject Type="Embed" ProgID="图像.文件" ShapeID="_x0000_i1025" DrawAspect="Content" ObjectID="_1584725336" r:id="rId9"/>
         </w:object>
       </w:r>
     </w:p>
@@ -1827,8 +1827,6 @@
         </w:rPr>
         <w:t>中需要保留</w:t>
       </w:r>
-      <w:bookmarkStart w:id="2" w:name="_GoBack"/>
-      <w:bookmarkEnd w:id="2"/>
     </w:p>
     <w:p>
       <w:pPr>
@@ -2032,14 +2030,14 @@
           <w:numId w:val="1"/>
         </w:numPr>
       </w:pPr>
-      <w:bookmarkStart w:id="3" w:name="_Toc497235255"/>
+      <w:bookmarkStart w:id="2" w:name="_Toc497235255"/>
       <w:r>
         <w:rPr>
           <w:rFonts w:hint="eastAsia"/>
         </w:rPr>
         <w:t>主要特性</w:t>
       </w:r>
-      <w:bookmarkEnd w:id="3"/>
+      <w:bookmarkEnd w:id="2"/>
     </w:p>
     <w:p>
       <w:pPr>
@@ -2081,7 +2079,7 @@
         <w:pStyle w:val="a8"/>
         <w:numPr>
           <w:ilvl w:val="0"/>
-          <w:numId w:val="3"/>
+          <w:numId w:val="9"/>
         </w:numPr>
         <w:ind w:firstLineChars="0"/>
       </w:pPr>
@@ -2121,7 +2119,7 @@
         <w:pStyle w:val="a8"/>
         <w:numPr>
           <w:ilvl w:val="0"/>
-          <w:numId w:val="3"/>
+          <w:numId w:val="9"/>
         </w:numPr>
         <w:ind w:firstLineChars="0"/>
       </w:pPr>
@@ -2129,7 +2127,81 @@
         <w:rPr>
           <w:rFonts w:hint="eastAsia"/>
         </w:rPr>
-        <w:t>横坐标为时间维度，纵坐标为可定制化参数的笛卡尔坐标表格</w:t>
+        <w:t>增加每个控件的灵活性和可定制性</w:t>
+      </w:r>
+    </w:p>
+    <w:p>
+      <w:pPr>
+        <w:pStyle w:val="a8"/>
+        <w:numPr>
+          <w:ilvl w:val="1"/>
+          <w:numId w:val="9"/>
+        </w:numPr>
+        <w:ind w:firstLineChars="0"/>
+      </w:pPr>
+      <w:r>
+        <w:rPr>
+          <w:rFonts w:hint="eastAsia"/>
+        </w:rPr>
+        <w:t>横坐标为时间维度，纵坐标为可定制</w:t>
+      </w:r>
+      <w:r>
+        <w:rPr>
+          <w:rFonts w:hint="eastAsia"/>
+        </w:rPr>
+        <w:t>显示</w:t>
+      </w:r>
+      <w:r>
+        <w:rPr>
+          <w:rFonts w:hint="eastAsia"/>
+        </w:rPr>
+        <w:t>MIB</w:t>
+      </w:r>
+      <w:r>
+        <w:rPr>
+          <w:rFonts w:hint="eastAsia"/>
+        </w:rPr>
+        <w:t>数据或</w:t>
+      </w:r>
+      <w:r>
+        <w:rPr>
+          <w:rFonts w:hint="eastAsia"/>
+        </w:rPr>
+        <w:t>GTSA</w:t>
+      </w:r>
+      <w:r>
+        <w:rPr>
+          <w:rFonts w:hint="eastAsia"/>
+        </w:rPr>
+        <w:t>等</w:t>
+      </w:r>
+      <w:r>
+        <w:rPr>
+          <w:rFonts w:hint="eastAsia"/>
+        </w:rPr>
+        <w:t>参数的笛卡尔坐标</w:t>
+      </w:r>
+      <w:r>
+        <w:rPr>
+          <w:rFonts w:hint="eastAsia"/>
+        </w:rPr>
+        <w:t>折线图</w:t>
+      </w:r>
+    </w:p>
+    <w:p>
+      <w:pPr>
+        <w:pStyle w:val="a8"/>
+        <w:numPr>
+          <w:ilvl w:val="1"/>
+          <w:numId w:val="9"/>
+        </w:numPr>
+        <w:ind w:firstLineChars="0"/>
+      </w:pPr>
+      <w:r>
+        <w:rPr>
+          <w:rFonts w:hint="eastAsia"/>
+        </w:rPr>
+        <w:t>可定制显示的表格功能</w:t>
       </w:r>
     </w:p>
     <w:p>
@@ -2137,7 +2209,7 @@
         <w:pStyle w:val="a8"/>
         <w:numPr>
           <w:ilvl w:val="0"/>
-          <w:numId w:val="3"/>
+          <w:numId w:val="9"/>
         </w:numPr>
         <w:ind w:firstLineChars="0"/>
       </w:pPr>
@@ -2203,7 +2275,7 @@
           <w:numId w:val="1"/>
         </w:numPr>
       </w:pPr>
-      <w:bookmarkStart w:id="4" w:name="_Toc497235256"/>
+      <w:bookmarkStart w:id="3" w:name="_Toc497235256"/>
       <w:r>
         <w:rPr>
           <w:rFonts w:hint="eastAsia"/>
@@ -2211,7 +2283,7 @@
         <w:lastRenderedPageBreak/>
         <w:t>上下文关系</w:t>
       </w:r>
-      <w:bookmarkEnd w:id="4"/>
+      <w:bookmarkEnd w:id="3"/>
     </w:p>
     <w:p>
       <w:pPr>
@@ -2322,14 +2394,14 @@
           <w:numId w:val="1"/>
         </w:numPr>
       </w:pPr>
-      <w:bookmarkStart w:id="5" w:name="_Toc497235257"/>
+      <w:bookmarkStart w:id="4" w:name="_Toc497235257"/>
       <w:r>
         <w:rPr>
           <w:rFonts w:hint="eastAsia"/>
         </w:rPr>
         <w:t>应用范围</w:t>
       </w:r>
-      <w:bookmarkEnd w:id="5"/>
+      <w:bookmarkEnd w:id="4"/>
     </w:p>
     <w:p>
       <w:pPr>
@@ -2605,6 +2677,12 @@
         </w:rPr>
         <w:t>能够直观的</w:t>
       </w:r>
+      <w:r>
+        <w:rPr>
+          <w:rFonts w:hint="eastAsia"/>
+        </w:rPr>
+        <w:t>定位对应的基站问题</w:t>
+      </w:r>
     </w:p>
     <w:p>
       <w:pPr>
@@ -2614,14 +2692,14 @@
           <w:numId w:val="1"/>
         </w:numPr>
       </w:pPr>
-      <w:bookmarkStart w:id="6" w:name="_Toc497235258"/>
+      <w:bookmarkStart w:id="5" w:name="_Toc497235258"/>
       <w:r>
         <w:rPr>
           <w:rFonts w:hint="eastAsia"/>
         </w:rPr>
         <w:t>非功能需求</w:t>
       </w:r>
-      <w:bookmarkEnd w:id="6"/>
+      <w:bookmarkEnd w:id="5"/>
     </w:p>
     <w:p/>
     <w:p/>
@@ -2634,14 +2712,14 @@
           <w:numId w:val="1"/>
         </w:numPr>
       </w:pPr>
-      <w:bookmarkStart w:id="7" w:name="_Toc497235259"/>
+      <w:bookmarkStart w:id="6" w:name="_Toc497235259"/>
       <w:r>
         <w:rPr>
           <w:rFonts w:hint="eastAsia"/>
         </w:rPr>
         <w:t>开发与运行环境</w:t>
       </w:r>
-      <w:bookmarkEnd w:id="7"/>
+      <w:bookmarkEnd w:id="6"/>
     </w:p>
     <w:p>
       <w:pPr>
@@ -2924,6 +3002,7 @@
               <w:rPr>
                 <w:rFonts w:hint="eastAsia"/>
               </w:rPr>
+              <w:lastRenderedPageBreak/>
               <w:t>操作系统</w:t>
             </w:r>
           </w:p>
@@ -2980,7 +3059,6 @@
               <w:rPr>
                 <w:rFonts w:hint="eastAsia"/>
               </w:rPr>
-              <w:lastRenderedPageBreak/>
               <w:t>屏幕分辨率</w:t>
             </w:r>
           </w:p>
@@ -3150,7 +3228,7 @@
           <w:numId w:val="1"/>
         </w:numPr>
       </w:pPr>
-      <w:bookmarkStart w:id="8" w:name="_Toc497235260"/>
+      <w:bookmarkStart w:id="7" w:name="_Toc497235260"/>
       <w:r>
         <w:rPr>
           <w:rFonts w:hint="eastAsia"/>
@@ -3163,7 +3241,7 @@
         </w:rPr>
         <w:t>需求分析</w:t>
       </w:r>
-      <w:bookmarkEnd w:id="8"/>
+      <w:bookmarkEnd w:id="7"/>
     </w:p>
     <w:p>
       <w:pPr>
@@ -3173,14 +3251,14 @@
           <w:numId w:val="1"/>
         </w:numPr>
       </w:pPr>
-      <w:bookmarkStart w:id="9" w:name="_Toc497235261"/>
+      <w:bookmarkStart w:id="8" w:name="_Toc497235261"/>
       <w:r>
         <w:rPr>
           <w:rFonts w:hint="eastAsia"/>
         </w:rPr>
         <w:t>主要功能需求</w:t>
       </w:r>
-      <w:bookmarkEnd w:id="9"/>
+      <w:bookmarkEnd w:id="8"/>
     </w:p>
     <w:p>
       <w:pPr>
@@ -3296,14 +3374,6 @@
           <w:numId w:val="1"/>
         </w:numPr>
       </w:pPr>
-      <w:bookmarkStart w:id="10" w:name="_Toc497235262"/>
-      <w:r>
-        <w:rPr>
-          <w:rFonts w:hint="eastAsia"/>
-        </w:rPr>
-        <w:t>基站</w:t>
-      </w:r>
-      <w:bookmarkEnd w:id="10"/>
       <w:r>
         <w:rPr>
           <w:rFonts w:hint="eastAsia"/>
@@ -3727,7 +3797,14 @@
         <w:rPr>
           <w:rFonts w:hint="eastAsia"/>
         </w:rPr>
-        <w:t>节点的数值，例如用户在使用</w:t>
+        <w:t>节点</w:t>
+      </w:r>
+      <w:r>
+        <w:rPr>
+          <w:rFonts w:hint="eastAsia"/>
+        </w:rPr>
+        <w:lastRenderedPageBreak/>
+        <w:t>的数值，例如用户在使用</w:t>
       </w:r>
       <w:r>
         <w:rPr>
@@ -3739,14 +3816,7 @@
         <w:rPr>
           <w:rFonts w:hint="eastAsia"/>
         </w:rPr>
-        <w:t>修复基站或小区的同时，也会在数据显示界面进行数据</w:t>
-      </w:r>
-      <w:r>
-        <w:rPr>
-          <w:rFonts w:hint="eastAsia"/>
-        </w:rPr>
-        <w:lastRenderedPageBreak/>
-        <w:t>的查询，所以对</w:t>
+        <w:t>修复基站或小区的同时，也会在数据显示界面进行数据的查询，所以对</w:t>
       </w:r>
       <w:r>
         <w:rPr>
@@ -3762,6 +3832,33 @@
       </w:r>
     </w:p>
     <w:p/>
+    <w:p/>
+    <w:p>
+      <w:pPr>
+        <w:pStyle w:val="3"/>
+        <w:numPr>
+          <w:ilvl w:val="2"/>
+          <w:numId w:val="1"/>
+        </w:numPr>
+      </w:pPr>
+      <w:r>
+        <w:rPr>
+          <w:rFonts w:hint="eastAsia"/>
+        </w:rPr>
+        <w:t>用户界面</w:t>
+      </w:r>
+    </w:p>
+    <w:p/>
+    <w:p/>
+    <w:p>
+      <w:pPr>
+        <w:rPr>
+          <w:rFonts w:hint="eastAsia"/>
+        </w:rPr>
+      </w:pPr>
+      <w:bookmarkStart w:id="9" w:name="_GoBack"/>
+      <w:bookmarkEnd w:id="9"/>
+    </w:p>
     <w:p>
       <w:pPr>
         <w:pStyle w:val="3"/>
@@ -4086,6 +4183,216 @@
     </w:lvl>
   </w:abstractNum>
   <w:abstractNum w:abstractNumId="2" w15:restartNumberingAfterBreak="0">
+    <w:nsid w:val="22195B0D"/>
+    <w:multiLevelType w:val="hybridMultilevel"/>
+    <w:tmpl w:val="BCA0F4E0"/>
+    <w:lvl w:ilvl="0" w:tplc="FD66EC06">
+      <w:start w:val="1"/>
+      <w:numFmt w:val="decimal"/>
+      <w:lvlText w:val="%1."/>
+      <w:lvlJc w:val="left"/>
+      <w:pPr>
+        <w:ind w:left="840" w:hanging="420"/>
+      </w:pPr>
+      <w:rPr>
+        <w:rFonts w:hint="eastAsia"/>
+      </w:rPr>
+    </w:lvl>
+    <w:lvl w:ilvl="1" w:tplc="04090019">
+      <w:start w:val="1"/>
+      <w:numFmt w:val="lowerLetter"/>
+      <w:lvlText w:val="%2)"/>
+      <w:lvlJc w:val="left"/>
+      <w:pPr>
+        <w:ind w:left="1260" w:hanging="420"/>
+      </w:pPr>
+    </w:lvl>
+    <w:lvl w:ilvl="2" w:tplc="0409001B" w:tentative="1">
+      <w:start w:val="1"/>
+      <w:numFmt w:val="lowerRoman"/>
+      <w:lvlText w:val="%3."/>
+      <w:lvlJc w:val="right"/>
+      <w:pPr>
+        <w:ind w:left="1680" w:hanging="420"/>
+      </w:pPr>
+    </w:lvl>
+    <w:lvl w:ilvl="3" w:tplc="0409000F" w:tentative="1">
+      <w:start w:val="1"/>
+      <w:numFmt w:val="decimal"/>
+      <w:lvlText w:val="%4."/>
+      <w:lvlJc w:val="left"/>
+      <w:pPr>
+        <w:ind w:left="2100" w:hanging="420"/>
+      </w:pPr>
+    </w:lvl>
+    <w:lvl w:ilvl="4" w:tplc="04090019" w:tentative="1">
+      <w:start w:val="1"/>
+      <w:numFmt w:val="lowerLetter"/>
+      <w:lvlText w:val="%5)"/>
+      <w:lvlJc w:val="left"/>
+      <w:pPr>
+        <w:ind w:left="2520" w:hanging="420"/>
+      </w:pPr>
+    </w:lvl>
+    <w:lvl w:ilvl="5" w:tplc="0409001B" w:tentative="1">
+      <w:start w:val="1"/>
+      <w:numFmt w:val="lowerRoman"/>
+      <w:lvlText w:val="%6."/>
+      <w:lvlJc w:val="right"/>
+      <w:pPr>
+        <w:ind w:left="2940" w:hanging="420"/>
+      </w:pPr>
+    </w:lvl>
+    <w:lvl w:ilvl="6" w:tplc="0409000F" w:tentative="1">
+      <w:start w:val="1"/>
+      <w:numFmt w:val="decimal"/>
+      <w:lvlText w:val="%7."/>
+      <w:lvlJc w:val="left"/>
+      <w:pPr>
+        <w:ind w:left="3360" w:hanging="420"/>
+      </w:pPr>
+    </w:lvl>
+    <w:lvl w:ilvl="7" w:tplc="04090019" w:tentative="1">
+      <w:start w:val="1"/>
+      <w:numFmt w:val="lowerLetter"/>
+      <w:lvlText w:val="%8)"/>
+      <w:lvlJc w:val="left"/>
+      <w:pPr>
+        <w:ind w:left="3780" w:hanging="420"/>
+      </w:pPr>
+    </w:lvl>
+    <w:lvl w:ilvl="8" w:tplc="0409001B" w:tentative="1">
+      <w:start w:val="1"/>
+      <w:numFmt w:val="lowerRoman"/>
+      <w:lvlText w:val="%9."/>
+      <w:lvlJc w:val="right"/>
+      <w:pPr>
+        <w:ind w:left="4200" w:hanging="420"/>
+      </w:pPr>
+    </w:lvl>
+  </w:abstractNum>
+  <w:abstractNum w:abstractNumId="3" w15:restartNumberingAfterBreak="0">
+    <w:nsid w:val="449D036A"/>
+    <w:multiLevelType w:val="multilevel"/>
+    <w:tmpl w:val="52EEF52A"/>
+    <w:lvl w:ilvl="0">
+      <w:start w:val="1"/>
+      <w:numFmt w:val="decimal"/>
+      <w:lvlText w:val="%1."/>
+      <w:lvlJc w:val="left"/>
+      <w:pPr>
+        <w:ind w:left="840" w:hanging="420"/>
+      </w:pPr>
+      <w:rPr>
+        <w:rFonts w:hint="eastAsia"/>
+      </w:rPr>
+    </w:lvl>
+    <w:lvl w:ilvl="1">
+      <w:start w:val="1"/>
+      <w:numFmt w:val="decimal"/>
+      <w:isLgl/>
+      <w:lvlText w:val="%1.%2"/>
+      <w:lvlJc w:val="left"/>
+      <w:pPr>
+        <w:ind w:left="1035" w:hanging="615"/>
+      </w:pPr>
+      <w:rPr>
+        <w:rFonts w:hint="default"/>
+      </w:rPr>
+    </w:lvl>
+    <w:lvl w:ilvl="2">
+      <w:start w:val="1"/>
+      <w:numFmt w:val="decimal"/>
+      <w:isLgl/>
+      <w:lvlText w:val="%1.%2.%3"/>
+      <w:lvlJc w:val="left"/>
+      <w:pPr>
+        <w:ind w:left="1140" w:hanging="720"/>
+      </w:pPr>
+      <w:rPr>
+        <w:rFonts w:hint="default"/>
+      </w:rPr>
+    </w:lvl>
+    <w:lvl w:ilvl="3">
+      <w:start w:val="1"/>
+      <w:numFmt w:val="decimal"/>
+      <w:isLgl/>
+      <w:lvlText w:val="%1.%2.%3.%4"/>
+      <w:lvlJc w:val="left"/>
+      <w:pPr>
+        <w:ind w:left="1140" w:hanging="720"/>
+      </w:pPr>
+      <w:rPr>
+        <w:rFonts w:hint="default"/>
+      </w:rPr>
+    </w:lvl>
+    <w:lvl w:ilvl="4">
+      <w:start w:val="1"/>
+      <w:numFmt w:val="decimal"/>
+      <w:isLgl/>
+      <w:lvlText w:val="%1.%2.%3.%4.%5"/>
+      <w:lvlJc w:val="left"/>
+      <w:pPr>
+        <w:ind w:left="1500" w:hanging="1080"/>
+      </w:pPr>
+      <w:rPr>
+        <w:rFonts w:hint="default"/>
+      </w:rPr>
+    </w:lvl>
+    <w:lvl w:ilvl="5">
+      <w:start w:val="1"/>
+      <w:numFmt w:val="decimal"/>
+      <w:isLgl/>
+      <w:lvlText w:val="%1.%2.%3.%4.%5.%6"/>
+      <w:lvlJc w:val="left"/>
+      <w:pPr>
+        <w:ind w:left="1500" w:hanging="1080"/>
+      </w:pPr>
+      <w:rPr>
+        <w:rFonts w:hint="default"/>
+      </w:rPr>
+    </w:lvl>
+    <w:lvl w:ilvl="6">
+      <w:start w:val="1"/>
+      <w:numFmt w:val="decimal"/>
+      <w:isLgl/>
+      <w:lvlText w:val="%1.%2.%3.%4.%5.%6.%7"/>
+      <w:lvlJc w:val="left"/>
+      <w:pPr>
+        <w:ind w:left="1500" w:hanging="1080"/>
+      </w:pPr>
+      <w:rPr>
+        <w:rFonts w:hint="default"/>
+      </w:rPr>
+    </w:lvl>
+    <w:lvl w:ilvl="7">
+      <w:start w:val="1"/>
+      <w:numFmt w:val="decimal"/>
+      <w:isLgl/>
+      <w:lvlText w:val="%1.%2.%3.%4.%5.%6.%7.%8"/>
+      <w:lvlJc w:val="left"/>
+      <w:pPr>
+        <w:ind w:left="1860" w:hanging="1440"/>
+      </w:pPr>
+      <w:rPr>
+        <w:rFonts w:hint="default"/>
+      </w:rPr>
+    </w:lvl>
+    <w:lvl w:ilvl="8">
+      <w:start w:val="1"/>
+      <w:numFmt w:val="decimal"/>
+      <w:isLgl/>
+      <w:lvlText w:val="%1.%2.%3.%4.%5.%6.%7.%8.%9"/>
+      <w:lvlJc w:val="left"/>
+      <w:pPr>
+        <w:ind w:left="1860" w:hanging="1440"/>
+      </w:pPr>
+      <w:rPr>
+        <w:rFonts w:hint="default"/>
+      </w:rPr>
+    </w:lvl>
+  </w:abstractNum>
+  <w:abstractNum w:abstractNumId="4" w15:restartNumberingAfterBreak="0">
     <w:nsid w:val="474C6508"/>
     <w:multiLevelType w:val="hybridMultilevel"/>
     <w:tmpl w:val="76DC5FDE"/>
@@ -4198,7 +4505,7 @@
       </w:rPr>
     </w:lvl>
   </w:abstractNum>
-  <w:abstractNum w:abstractNumId="3" w15:restartNumberingAfterBreak="0">
+  <w:abstractNum w:abstractNumId="5" w15:restartNumberingAfterBreak="0">
     <w:nsid w:val="4B1B028B"/>
     <w:multiLevelType w:val="multilevel"/>
     <w:tmpl w:val="0F8E1808"/>
@@ -4316,7 +4623,7 @@
       </w:rPr>
     </w:lvl>
   </w:abstractNum>
-  <w:abstractNum w:abstractNumId="4" w15:restartNumberingAfterBreak="0">
+  <w:abstractNum w:abstractNumId="6" w15:restartNumberingAfterBreak="0">
     <w:nsid w:val="4EB7046D"/>
     <w:multiLevelType w:val="hybridMultilevel"/>
     <w:tmpl w:val="DB12F294"/>
@@ -4402,7 +4709,7 @@
       </w:pPr>
     </w:lvl>
   </w:abstractNum>
-  <w:abstractNum w:abstractNumId="5" w15:restartNumberingAfterBreak="0">
+  <w:abstractNum w:abstractNumId="7" w15:restartNumberingAfterBreak="0">
     <w:nsid w:val="54295F8F"/>
     <w:multiLevelType w:val="hybridMultilevel"/>
     <w:tmpl w:val="61C2DD3C"/>
@@ -4515,7 +4822,7 @@
       </w:rPr>
     </w:lvl>
   </w:abstractNum>
-  <w:abstractNum w:abstractNumId="6" w15:restartNumberingAfterBreak="0">
+  <w:abstractNum w:abstractNumId="8" w15:restartNumberingAfterBreak="0">
     <w:nsid w:val="5B55046C"/>
     <w:multiLevelType w:val="hybridMultilevel"/>
     <w:tmpl w:val="A0624C18"/>
@@ -4629,25 +4936,31 @@
     </w:lvl>
   </w:abstractNum>
   <w:num w:numId="1">
-    <w:abstractNumId w:val="3"/>
+    <w:abstractNumId w:val="5"/>
   </w:num>
   <w:num w:numId="2">
-    <w:abstractNumId w:val="6"/>
+    <w:abstractNumId w:val="8"/>
   </w:num>
   <w:num w:numId="3">
     <w:abstractNumId w:val="0"/>
   </w:num>
   <w:num w:numId="4">
-    <w:abstractNumId w:val="2"/>
+    <w:abstractNumId w:val="4"/>
   </w:num>
   <w:num w:numId="5">
     <w:abstractNumId w:val="1"/>
   </w:num>
   <w:num w:numId="6">
-    <w:abstractNumId w:val="5"/>
+    <w:abstractNumId w:val="7"/>
   </w:num>
   <w:num w:numId="7">
-    <w:abstractNumId w:val="4"/>
+    <w:abstractNumId w:val="6"/>
+  </w:num>
+  <w:num w:numId="8">
+    <w:abstractNumId w:val="3"/>
+  </w:num>
+  <w:num w:numId="9">
+    <w:abstractNumId w:val="2"/>
   </w:num>
 </w:numbering>
 </file>
@@ -5701,7 +6014,7 @@
 </file>
 
 <file path=customXml/itemProps1.xml><?xml version="1.0" encoding="utf-8"?>
-<ds:datastoreItem xmlns:ds="http://schemas.openxmlformats.org/officeDocument/2006/customXml" ds:itemID="{E9BBCDBE-BBB2-4299-8E6A-F4BC7652FF63}">
+<ds:datastoreItem xmlns:ds="http://schemas.openxmlformats.org/officeDocument/2006/customXml" ds:itemID="{406F43EC-B4A9-41FF-8768-73B21AC747E1}">
   <ds:schemaRefs>
     <ds:schemaRef ds:uri="http://schemas.openxmlformats.org/officeDocument/2006/bibliography"/>
   </ds:schemaRefs>

</xml_diff>